<commit_message>
Derniere modif juste avant demo
		OK
</commit_message>
<xml_diff>
--- a/CONCEPTION/Synthèse.docx
+++ b/CONCEPTION/Synthèse.docx
@@ -4,6 +4,54 @@
   <w:body>
     <w:p>
       <w:pPr>
+        <w:rPr>
+          <w:rFonts w:ascii="Times New Roman" w:hAnsi="Times New Roman" w:cs="Times New Roman"/>
+          <w:sz w:val="32"/>
+        </w:rPr>
+      </w:pPr>
+      <w:r>
+        <w:rPr>
+          <w:rFonts w:ascii="Times New Roman" w:hAnsi="Times New Roman" w:cs="Times New Roman"/>
+          <w:sz w:val="32"/>
+        </w:rPr>
+        <w:t>BENSLIMANE Samy</w:t>
+      </w:r>
+    </w:p>
+    <w:p>
+      <w:pPr>
+        <w:rPr>
+          <w:rFonts w:ascii="Times New Roman" w:hAnsi="Times New Roman" w:cs="Times New Roman"/>
+          <w:sz w:val="32"/>
+        </w:rPr>
+      </w:pPr>
+      <w:r>
+        <w:rPr>
+          <w:rFonts w:ascii="Times New Roman" w:hAnsi="Times New Roman" w:cs="Times New Roman"/>
+          <w:sz w:val="32"/>
+        </w:rPr>
+        <w:t>LAYACHA Yohan</w:t>
+      </w:r>
+    </w:p>
+    <w:p>
+      <w:pPr>
+        <w:jc w:val="center"/>
+        <w:rPr>
+          <w:rFonts w:ascii="Times New Roman" w:hAnsi="Times New Roman" w:cs="Times New Roman"/>
+          <w:sz w:val="32"/>
+          <w:u w:val="double"/>
+        </w:rPr>
+      </w:pPr>
+      <w:r>
+        <w:rPr>
+          <w:rFonts w:ascii="Times New Roman" w:hAnsi="Times New Roman" w:cs="Times New Roman"/>
+          <w:sz w:val="32"/>
+          <w:u w:val="double"/>
+        </w:rPr>
+        <w:t>Synthèse CPOA</w:t>
+      </w:r>
+    </w:p>
+    <w:p>
+      <w:pPr>
         <w:jc w:val="center"/>
         <w:rPr>
           <w:rFonts w:ascii="Times New Roman" w:hAnsi="Times New Roman" w:cs="Times New Roman"/>
@@ -11,43 +59,65 @@
           <w:sz w:val="32"/>
         </w:rPr>
       </w:pPr>
-      <w:r>
+    </w:p>
+    <w:p>
+      <w:pPr>
+        <w:jc w:val="center"/>
         <w:rPr>
           <w:rFonts w:ascii="Times New Roman" w:hAnsi="Times New Roman" w:cs="Times New Roman"/>
           <w:color w:val="FF0000"/>
           <w:sz w:val="32"/>
         </w:rPr>
-        <w:t>BENSLIMANE Samy s’est occupé de la partie JAVA et donc de l’application</w:t>
-      </w:r>
-    </w:p>
-    <w:p>
-      <w:pPr>
-        <w:jc w:val="center"/>
+      </w:pPr>
+      <w:r>
         <w:rPr>
           <w:rFonts w:ascii="Times New Roman" w:hAnsi="Times New Roman" w:cs="Times New Roman"/>
           <w:color w:val="FF0000"/>
           <w:sz w:val="32"/>
         </w:rPr>
-      </w:pPr>
-      <w:r>
+        <w:t>BENSLIMANE Samy s’est occupé de la partie JAVA et donc de l’application</w:t>
+      </w:r>
+    </w:p>
+    <w:p>
+      <w:pPr>
+        <w:jc w:val="center"/>
         <w:rPr>
           <w:rFonts w:ascii="Times New Roman" w:hAnsi="Times New Roman" w:cs="Times New Roman"/>
           <w:color w:val="FF0000"/>
           <w:sz w:val="32"/>
         </w:rPr>
-        <w:t>LAYACHA Yohan s’est occupé de la partie web en PHP</w:t>
-      </w:r>
-    </w:p>
-    <w:p>
-      <w:pPr>
-        <w:jc w:val="center"/>
+      </w:pPr>
+      <w:r>
         <w:rPr>
           <w:rFonts w:ascii="Times New Roman" w:hAnsi="Times New Roman" w:cs="Times New Roman"/>
           <w:color w:val="FF0000"/>
           <w:sz w:val="32"/>
         </w:rPr>
-      </w:pPr>
-    </w:p>
+        <w:t>LAYACHA Yohan s’est occupé de la partie web en PHP</w:t>
+      </w:r>
+    </w:p>
+    <w:p>
+      <w:pPr>
+        <w:rPr>
+          <w:rFonts w:ascii="Times New Roman" w:hAnsi="Times New Roman" w:cs="Times New Roman"/>
+          <w:color w:val="FF0000"/>
+          <w:sz w:val="32"/>
+        </w:rPr>
+      </w:pPr>
+    </w:p>
+    <w:p>
+      <w:pPr>
+        <w:pStyle w:val="Titre1"/>
+        <w:numPr>
+          <w:ilvl w:val="0"/>
+          <w:numId w:val="5"/>
+        </w:numPr>
+      </w:pPr>
+      <w:r>
+        <w:t>Qu’est-ce que cela nous as apportés</w:t>
+      </w:r>
+    </w:p>
+    <w:p/>
     <w:p>
       <w:pPr>
         <w:rPr>
@@ -387,8 +457,6 @@
         </w:rPr>
         <w:t>On a appris à améliorer nos compétences en PHP</w:t>
       </w:r>
-      <w:bookmarkStart w:id="0" w:name="_GoBack"/>
-      <w:bookmarkEnd w:id="0"/>
     </w:p>
     <w:p>
       <w:pPr>
@@ -428,7 +496,6 @@
     </w:p>
     <w:p>
       <w:pPr>
-        <w:jc w:val="center"/>
         <w:rPr>
           <w:rFonts w:ascii="Times New Roman" w:hAnsi="Times New Roman" w:cs="Times New Roman"/>
           <w:sz w:val="28"/>
@@ -438,24 +505,54 @@
     </w:p>
     <w:p>
       <w:pPr>
-        <w:jc w:val="center"/>
-        <w:rPr>
-          <w:rFonts w:ascii="Times New Roman" w:hAnsi="Times New Roman" w:cs="Times New Roman"/>
-          <w:b/>
+        <w:rPr>
+          <w:rFonts w:ascii="Times New Roman" w:hAnsi="Times New Roman" w:cs="Times New Roman"/>
           <w:sz w:val="28"/>
           <w:u w:val="double"/>
         </w:rPr>
       </w:pPr>
-      <w:r>
-        <w:rPr>
-          <w:rFonts w:ascii="Times New Roman" w:hAnsi="Times New Roman" w:cs="Times New Roman"/>
-          <w:b/>
+    </w:p>
+    <w:p>
+      <w:pPr>
+        <w:rPr>
+          <w:rFonts w:ascii="Times New Roman" w:hAnsi="Times New Roman" w:cs="Times New Roman"/>
           <w:sz w:val="28"/>
           <w:u w:val="double"/>
         </w:rPr>
-        <w:t>Choses bien faites :</w:t>
-      </w:r>
-    </w:p>
+      </w:pPr>
+    </w:p>
+    <w:p>
+      <w:pPr>
+        <w:rPr>
+          <w:rFonts w:ascii="Times New Roman" w:hAnsi="Times New Roman" w:cs="Times New Roman"/>
+          <w:sz w:val="28"/>
+          <w:u w:val="double"/>
+        </w:rPr>
+      </w:pPr>
+    </w:p>
+    <w:p>
+      <w:pPr>
+        <w:pStyle w:val="Titre1"/>
+        <w:numPr>
+          <w:ilvl w:val="0"/>
+          <w:numId w:val="5"/>
+        </w:numPr>
+      </w:pPr>
+      <w:r>
+        <w:lastRenderedPageBreak/>
+        <w:t xml:space="preserve">A mettre </w:t>
+      </w:r>
+      <w:r>
+        <w:t>e</w:t>
+      </w:r>
+      <w:r>
+        <w:t>n</w:t>
+      </w:r>
+      <w:r>
+        <w:t xml:space="preserve"> avant</w:t>
+      </w:r>
+    </w:p>
+    <w:p/>
     <w:p>
       <w:pPr>
         <w:pStyle w:val="Paragraphedeliste"/>
@@ -515,21 +612,178 @@
         </w:rPr>
         <w:t xml:space="preserve">Utilisation du FTP pour </w:t>
       </w:r>
-      <w:proofErr w:type="spellStart"/>
-      <w:r>
-        <w:rPr>
-          <w:rFonts w:ascii="Times New Roman" w:hAnsi="Times New Roman" w:cs="Times New Roman"/>
-          <w:sz w:val="28"/>
-        </w:rPr>
-        <w:t>upload</w:t>
-      </w:r>
-      <w:proofErr w:type="spellEnd"/>
+      <w:r>
+        <w:rPr>
+          <w:rFonts w:ascii="Times New Roman" w:hAnsi="Times New Roman" w:cs="Times New Roman"/>
+          <w:sz w:val="28"/>
+        </w:rPr>
+        <w:t>uploade</w:t>
+      </w:r>
       <w:r>
         <w:rPr>
           <w:rFonts w:ascii="Times New Roman" w:hAnsi="Times New Roman" w:cs="Times New Roman"/>
           <w:sz w:val="28"/>
         </w:rPr>
         <w:t xml:space="preserve"> les photos</w:t>
+      </w:r>
+    </w:p>
+    <w:p>
+      <w:pPr>
+        <w:pStyle w:val="Paragraphedeliste"/>
+        <w:numPr>
+          <w:ilvl w:val="0"/>
+          <w:numId w:val="4"/>
+        </w:numPr>
+        <w:rPr>
+          <w:rFonts w:ascii="Times New Roman" w:hAnsi="Times New Roman" w:cs="Times New Roman"/>
+          <w:sz w:val="28"/>
+        </w:rPr>
+      </w:pPr>
+      <w:r>
+        <w:rPr>
+          <w:rFonts w:ascii="Times New Roman" w:hAnsi="Times New Roman" w:cs="Times New Roman"/>
+          <w:sz w:val="28"/>
+        </w:rPr>
+        <w:t>Vérification que l’élément sélectionné est bien une photo</w:t>
+      </w:r>
+      <w:bookmarkStart w:id="0" w:name="_GoBack"/>
+      <w:bookmarkEnd w:id="0"/>
+    </w:p>
+    <w:p>
+      <w:pPr>
+        <w:rPr>
+          <w:rFonts w:ascii="Times New Roman" w:hAnsi="Times New Roman" w:cs="Times New Roman"/>
+          <w:sz w:val="28"/>
+        </w:rPr>
+      </w:pPr>
+    </w:p>
+    <w:p>
+      <w:pPr>
+        <w:pStyle w:val="Titre1"/>
+        <w:numPr>
+          <w:ilvl w:val="0"/>
+          <w:numId w:val="5"/>
+        </w:numPr>
+      </w:pPr>
+      <w:r>
+        <w:t>Dépassement de délai, pourquoi ?</w:t>
+      </w:r>
+    </w:p>
+    <w:p/>
+    <w:p>
+      <w:pPr>
+        <w:pStyle w:val="Paragraphedeliste"/>
+        <w:numPr>
+          <w:ilvl w:val="0"/>
+          <w:numId w:val="7"/>
+        </w:numPr>
+        <w:rPr>
+          <w:sz w:val="28"/>
+        </w:rPr>
+      </w:pPr>
+      <w:r>
+        <w:rPr>
+          <w:sz w:val="28"/>
+        </w:rPr>
+        <w:t>La principale raison</w:t>
+      </w:r>
+      <w:r>
+        <w:rPr>
+          <w:sz w:val="28"/>
+        </w:rPr>
+        <w:t xml:space="preserve"> est notre inexpérience dans la gestion d’un projet, et du coup savoir estimer avec précision n’était clairement pas dans nos compétences.</w:t>
+      </w:r>
+    </w:p>
+    <w:p>
+      <w:pPr>
+        <w:pStyle w:val="Paragraphedeliste"/>
+        <w:numPr>
+          <w:ilvl w:val="0"/>
+          <w:numId w:val="7"/>
+        </w:numPr>
+        <w:rPr>
+          <w:sz w:val="28"/>
+        </w:rPr>
+      </w:pPr>
+      <w:r>
+        <w:rPr>
+          <w:sz w:val="28"/>
+        </w:rPr>
+        <w:t>De plus, nous avons appris de nouvelles choses</w:t>
+      </w:r>
+      <w:r>
+        <w:rPr>
+          <w:sz w:val="28"/>
+        </w:rPr>
+        <w:t xml:space="preserve"> </w:t>
+      </w:r>
+      <w:r>
+        <w:rPr>
+          <w:sz w:val="28"/>
+        </w:rPr>
+        <w:t xml:space="preserve">(FTP,…) </w:t>
+      </w:r>
+      <w:r>
+        <w:rPr>
+          <w:sz w:val="28"/>
+        </w:rPr>
+        <w:t xml:space="preserve">ce qui nous a pris du temps à comprendre, </w:t>
+      </w:r>
+      <w:proofErr w:type="gramStart"/>
+      <w:r>
+        <w:rPr>
+          <w:sz w:val="28"/>
+        </w:rPr>
+        <w:t>essayer</w:t>
+      </w:r>
+      <w:proofErr w:type="gramEnd"/>
+      <w:r>
+        <w:rPr>
+          <w:sz w:val="28"/>
+        </w:rPr>
+        <w:t xml:space="preserve">, </w:t>
+      </w:r>
+      <w:r>
+        <w:rPr>
+          <w:sz w:val="28"/>
+        </w:rPr>
+        <w:t>réessayer</w:t>
+      </w:r>
+      <w:r>
+        <w:rPr>
+          <w:sz w:val="28"/>
+        </w:rPr>
+        <w:t>,…</w:t>
+      </w:r>
+      <w:r>
+        <w:rPr>
+          <w:sz w:val="28"/>
+        </w:rPr>
+        <w:t xml:space="preserve"> Du coup nos estimations n’ont pas étés assez précise.</w:t>
+      </w:r>
+    </w:p>
+    <w:p>
+      <w:pPr>
+        <w:pStyle w:val="Paragraphedeliste"/>
+        <w:numPr>
+          <w:ilvl w:val="0"/>
+          <w:numId w:val="7"/>
+        </w:numPr>
+        <w:rPr>
+          <w:sz w:val="28"/>
+        </w:rPr>
+      </w:pPr>
+      <w:r>
+        <w:rPr>
+          <w:sz w:val="28"/>
+        </w:rPr>
+        <w:t>Enfin, nous voulions faire le maximum pour que notre application et site soit le plus efficient possible et le meilleur possible, donc on s’est beaucoup attardé sur des détails</w:t>
+      </w:r>
+      <w:r>
+        <w:rPr>
+          <w:sz w:val="28"/>
+        </w:rPr>
+        <w:t xml:space="preserve"> pour avoir le meilleur résultat possible</w:t>
       </w:r>
     </w:p>
     <w:p>
@@ -558,6 +812,23 @@
           <w:sz w:val="36"/>
         </w:rPr>
         <w:t>Conclusion</w:t>
+      </w:r>
+    </w:p>
+    <w:p>
+      <w:pPr>
+        <w:rPr>
+          <w:rFonts w:ascii="Times New Roman" w:hAnsi="Times New Roman" w:cs="Times New Roman"/>
+          <w:i/>
+          <w:sz w:val="32"/>
+        </w:rPr>
+      </w:pPr>
+      <w:r>
+        <w:rPr>
+          <w:rFonts w:ascii="Times New Roman" w:hAnsi="Times New Roman" w:cs="Times New Roman"/>
+          <w:i/>
+          <w:sz w:val="32"/>
+        </w:rPr>
+        <w:t>Cela nous a apportés beaucoup de chose, notamment :</w:t>
       </w:r>
     </w:p>
     <w:p>
@@ -577,14 +848,7 @@
           <w:rFonts w:ascii="Times New Roman" w:hAnsi="Times New Roman" w:cs="Times New Roman"/>
           <w:sz w:val="28"/>
         </w:rPr>
-        <w:t>Donner de l’</w:t>
-      </w:r>
-      <w:r>
-        <w:rPr>
-          <w:rFonts w:ascii="Times New Roman" w:hAnsi="Times New Roman" w:cs="Times New Roman"/>
-          <w:sz w:val="28"/>
-        </w:rPr>
-        <w:t>expérience</w:t>
+        <w:t>Donner de l’expérience</w:t>
       </w:r>
     </w:p>
     <w:p>
@@ -642,40 +906,75 @@
           <w:rFonts w:ascii="Times New Roman" w:hAnsi="Times New Roman" w:cs="Times New Roman"/>
           <w:sz w:val="28"/>
         </w:rPr>
-        <w:t xml:space="preserve">A se faire </w:t>
-      </w:r>
-      <w:proofErr w:type="gramStart"/>
-      <w:r>
-        <w:rPr>
-          <w:rFonts w:ascii="Times New Roman" w:hAnsi="Times New Roman" w:cs="Times New Roman"/>
-          <w:sz w:val="28"/>
-        </w:rPr>
-        <w:t>un</w:t>
-      </w:r>
-      <w:proofErr w:type="gramEnd"/>
-      <w:r>
-        <w:rPr>
-          <w:rFonts w:ascii="Times New Roman" w:hAnsi="Times New Roman" w:cs="Times New Roman"/>
-          <w:sz w:val="28"/>
-        </w:rPr>
-        <w:t xml:space="preserve"> confiance (travail en </w:t>
-      </w:r>
-      <w:proofErr w:type="spellStart"/>
-      <w:r>
-        <w:rPr>
-          <w:rFonts w:ascii="Times New Roman" w:hAnsi="Times New Roman" w:cs="Times New Roman"/>
-          <w:sz w:val="28"/>
-        </w:rPr>
-        <w:t>bînome</w:t>
-      </w:r>
-      <w:proofErr w:type="spellEnd"/>
-      <w:r>
-        <w:rPr>
-          <w:rFonts w:ascii="Times New Roman" w:hAnsi="Times New Roman" w:cs="Times New Roman"/>
-          <w:sz w:val="28"/>
-        </w:rPr>
-        <w:t>)</w:t>
-      </w:r>
+        <w:t>A se faire confiance (travail en binôme)</w:t>
+      </w:r>
+    </w:p>
+    <w:p>
+      <w:pPr>
+        <w:pStyle w:val="Paragraphedeliste"/>
+        <w:rPr>
+          <w:rFonts w:ascii="Times New Roman" w:hAnsi="Times New Roman" w:cs="Times New Roman"/>
+          <w:sz w:val="28"/>
+        </w:rPr>
+      </w:pPr>
+    </w:p>
+    <w:p>
+      <w:pPr>
+        <w:pStyle w:val="Paragraphedeliste"/>
+        <w:numPr>
+          <w:ilvl w:val="0"/>
+          <w:numId w:val="2"/>
+        </w:numPr>
+        <w:rPr>
+          <w:rFonts w:ascii="Times New Roman" w:hAnsi="Times New Roman" w:cs="Times New Roman"/>
+          <w:sz w:val="28"/>
+        </w:rPr>
+      </w:pPr>
+      <w:r>
+        <w:rPr>
+          <w:rFonts w:ascii="Times New Roman" w:hAnsi="Times New Roman" w:cs="Times New Roman"/>
+          <w:sz w:val="28"/>
+        </w:rPr>
+        <w:t>Rigueur et professionnalisme</w:t>
+      </w:r>
+    </w:p>
+    <w:p>
+      <w:pPr>
+        <w:pStyle w:val="Paragraphedeliste"/>
+        <w:rPr>
+          <w:rFonts w:ascii="Times New Roman" w:hAnsi="Times New Roman" w:cs="Times New Roman"/>
+          <w:sz w:val="28"/>
+        </w:rPr>
+      </w:pPr>
+    </w:p>
+    <w:p>
+      <w:pPr>
+        <w:pStyle w:val="Paragraphedeliste"/>
+        <w:numPr>
+          <w:ilvl w:val="0"/>
+          <w:numId w:val="2"/>
+        </w:numPr>
+        <w:rPr>
+          <w:rFonts w:ascii="Times New Roman" w:hAnsi="Times New Roman" w:cs="Times New Roman"/>
+          <w:sz w:val="28"/>
+        </w:rPr>
+      </w:pPr>
+      <w:r>
+        <w:rPr>
+          <w:rFonts w:ascii="Times New Roman" w:hAnsi="Times New Roman" w:cs="Times New Roman"/>
+          <w:sz w:val="28"/>
+        </w:rPr>
+        <w:t>Les langages PHP et JAVA</w:t>
+      </w:r>
+    </w:p>
+    <w:p>
+      <w:pPr>
+        <w:pStyle w:val="Paragraphedeliste"/>
+        <w:rPr>
+          <w:rFonts w:ascii="Times New Roman" w:hAnsi="Times New Roman" w:cs="Times New Roman"/>
+          <w:sz w:val="28"/>
+        </w:rPr>
+      </w:pPr>
     </w:p>
     <w:p>
       <w:pPr>
@@ -924,6 +1223,208 @@
     </w:lvl>
   </w:abstractNum>
   <w:abstractNum w:abstractNumId="2" w15:restartNumberingAfterBreak="0">
+    <w:nsid w:val="36535538"/>
+    <w:multiLevelType w:val="hybridMultilevel"/>
+    <w:tmpl w:val="94D8884A"/>
+    <w:lvl w:ilvl="0" w:tplc="C828428E">
+      <w:start w:val="1"/>
+      <w:numFmt w:val="upperRoman"/>
+      <w:lvlText w:val="%1-"/>
+      <w:lvlJc w:val="left"/>
+      <w:pPr>
+        <w:ind w:left="1080" w:hanging="720"/>
+      </w:pPr>
+      <w:rPr>
+        <w:rFonts w:hint="default"/>
+      </w:rPr>
+    </w:lvl>
+    <w:lvl w:ilvl="1" w:tplc="040C0019" w:tentative="1">
+      <w:start w:val="1"/>
+      <w:numFmt w:val="lowerLetter"/>
+      <w:lvlText w:val="%2."/>
+      <w:lvlJc w:val="left"/>
+      <w:pPr>
+        <w:ind w:left="1440" w:hanging="360"/>
+      </w:pPr>
+    </w:lvl>
+    <w:lvl w:ilvl="2" w:tplc="040C001B" w:tentative="1">
+      <w:start w:val="1"/>
+      <w:numFmt w:val="lowerRoman"/>
+      <w:lvlText w:val="%3."/>
+      <w:lvlJc w:val="right"/>
+      <w:pPr>
+        <w:ind w:left="2160" w:hanging="180"/>
+      </w:pPr>
+    </w:lvl>
+    <w:lvl w:ilvl="3" w:tplc="040C000F" w:tentative="1">
+      <w:start w:val="1"/>
+      <w:numFmt w:val="decimal"/>
+      <w:lvlText w:val="%4."/>
+      <w:lvlJc w:val="left"/>
+      <w:pPr>
+        <w:ind w:left="2880" w:hanging="360"/>
+      </w:pPr>
+    </w:lvl>
+    <w:lvl w:ilvl="4" w:tplc="040C0019" w:tentative="1">
+      <w:start w:val="1"/>
+      <w:numFmt w:val="lowerLetter"/>
+      <w:lvlText w:val="%5."/>
+      <w:lvlJc w:val="left"/>
+      <w:pPr>
+        <w:ind w:left="3600" w:hanging="360"/>
+      </w:pPr>
+    </w:lvl>
+    <w:lvl w:ilvl="5" w:tplc="040C001B" w:tentative="1">
+      <w:start w:val="1"/>
+      <w:numFmt w:val="lowerRoman"/>
+      <w:lvlText w:val="%6."/>
+      <w:lvlJc w:val="right"/>
+      <w:pPr>
+        <w:ind w:left="4320" w:hanging="180"/>
+      </w:pPr>
+    </w:lvl>
+    <w:lvl w:ilvl="6" w:tplc="040C000F" w:tentative="1">
+      <w:start w:val="1"/>
+      <w:numFmt w:val="decimal"/>
+      <w:lvlText w:val="%7."/>
+      <w:lvlJc w:val="left"/>
+      <w:pPr>
+        <w:ind w:left="5040" w:hanging="360"/>
+      </w:pPr>
+    </w:lvl>
+    <w:lvl w:ilvl="7" w:tplc="040C0019" w:tentative="1">
+      <w:start w:val="1"/>
+      <w:numFmt w:val="lowerLetter"/>
+      <w:lvlText w:val="%8."/>
+      <w:lvlJc w:val="left"/>
+      <w:pPr>
+        <w:ind w:left="5760" w:hanging="360"/>
+      </w:pPr>
+    </w:lvl>
+    <w:lvl w:ilvl="8" w:tplc="040C001B" w:tentative="1">
+      <w:start w:val="1"/>
+      <w:numFmt w:val="lowerRoman"/>
+      <w:lvlText w:val="%9."/>
+      <w:lvlJc w:val="right"/>
+      <w:pPr>
+        <w:ind w:left="6480" w:hanging="180"/>
+      </w:pPr>
+    </w:lvl>
+  </w:abstractNum>
+  <w:abstractNum w:abstractNumId="3" w15:restartNumberingAfterBreak="0">
+    <w:nsid w:val="54F75124"/>
+    <w:multiLevelType w:val="hybridMultilevel"/>
+    <w:tmpl w:val="53181D40"/>
+    <w:lvl w:ilvl="0" w:tplc="88F0032E">
+      <w:start w:val="3"/>
+      <w:numFmt w:val="bullet"/>
+      <w:lvlText w:val="-"/>
+      <w:lvlJc w:val="left"/>
+      <w:pPr>
+        <w:ind w:left="360" w:hanging="360"/>
+      </w:pPr>
+      <w:rPr>
+        <w:rFonts w:ascii="Calibri" w:eastAsiaTheme="minorHAnsi" w:hAnsi="Calibri" w:cstheme="minorBidi" w:hint="default"/>
+      </w:rPr>
+    </w:lvl>
+    <w:lvl w:ilvl="1" w:tplc="040C0003" w:tentative="1">
+      <w:start w:val="1"/>
+      <w:numFmt w:val="bullet"/>
+      <w:lvlText w:val="o"/>
+      <w:lvlJc w:val="left"/>
+      <w:pPr>
+        <w:ind w:left="1080" w:hanging="360"/>
+      </w:pPr>
+      <w:rPr>
+        <w:rFonts w:ascii="Courier New" w:hAnsi="Courier New" w:cs="Courier New" w:hint="default"/>
+      </w:rPr>
+    </w:lvl>
+    <w:lvl w:ilvl="2" w:tplc="040C0005" w:tentative="1">
+      <w:start w:val="1"/>
+      <w:numFmt w:val="bullet"/>
+      <w:lvlText w:val=""/>
+      <w:lvlJc w:val="left"/>
+      <w:pPr>
+        <w:ind w:left="1800" w:hanging="360"/>
+      </w:pPr>
+      <w:rPr>
+        <w:rFonts w:ascii="Wingdings" w:hAnsi="Wingdings" w:hint="default"/>
+      </w:rPr>
+    </w:lvl>
+    <w:lvl w:ilvl="3" w:tplc="040C0001" w:tentative="1">
+      <w:start w:val="1"/>
+      <w:numFmt w:val="bullet"/>
+      <w:lvlText w:val=""/>
+      <w:lvlJc w:val="left"/>
+      <w:pPr>
+        <w:ind w:left="2520" w:hanging="360"/>
+      </w:pPr>
+      <w:rPr>
+        <w:rFonts w:ascii="Symbol" w:hAnsi="Symbol" w:hint="default"/>
+      </w:rPr>
+    </w:lvl>
+    <w:lvl w:ilvl="4" w:tplc="040C0003" w:tentative="1">
+      <w:start w:val="1"/>
+      <w:numFmt w:val="bullet"/>
+      <w:lvlText w:val="o"/>
+      <w:lvlJc w:val="left"/>
+      <w:pPr>
+        <w:ind w:left="3240" w:hanging="360"/>
+      </w:pPr>
+      <w:rPr>
+        <w:rFonts w:ascii="Courier New" w:hAnsi="Courier New" w:cs="Courier New" w:hint="default"/>
+      </w:rPr>
+    </w:lvl>
+    <w:lvl w:ilvl="5" w:tplc="040C0005" w:tentative="1">
+      <w:start w:val="1"/>
+      <w:numFmt w:val="bullet"/>
+      <w:lvlText w:val=""/>
+      <w:lvlJc w:val="left"/>
+      <w:pPr>
+        <w:ind w:left="3960" w:hanging="360"/>
+      </w:pPr>
+      <w:rPr>
+        <w:rFonts w:ascii="Wingdings" w:hAnsi="Wingdings" w:hint="default"/>
+      </w:rPr>
+    </w:lvl>
+    <w:lvl w:ilvl="6" w:tplc="040C0001" w:tentative="1">
+      <w:start w:val="1"/>
+      <w:numFmt w:val="bullet"/>
+      <w:lvlText w:val=""/>
+      <w:lvlJc w:val="left"/>
+      <w:pPr>
+        <w:ind w:left="4680" w:hanging="360"/>
+      </w:pPr>
+      <w:rPr>
+        <w:rFonts w:ascii="Symbol" w:hAnsi="Symbol" w:hint="default"/>
+      </w:rPr>
+    </w:lvl>
+    <w:lvl w:ilvl="7" w:tplc="040C0003" w:tentative="1">
+      <w:start w:val="1"/>
+      <w:numFmt w:val="bullet"/>
+      <w:lvlText w:val="o"/>
+      <w:lvlJc w:val="left"/>
+      <w:pPr>
+        <w:ind w:left="5400" w:hanging="360"/>
+      </w:pPr>
+      <w:rPr>
+        <w:rFonts w:ascii="Courier New" w:hAnsi="Courier New" w:cs="Courier New" w:hint="default"/>
+      </w:rPr>
+    </w:lvl>
+    <w:lvl w:ilvl="8" w:tplc="040C0005" w:tentative="1">
+      <w:start w:val="1"/>
+      <w:numFmt w:val="bullet"/>
+      <w:lvlText w:val=""/>
+      <w:lvlJc w:val="left"/>
+      <w:pPr>
+        <w:ind w:left="6120" w:hanging="360"/>
+      </w:pPr>
+      <w:rPr>
+        <w:rFonts w:ascii="Wingdings" w:hAnsi="Wingdings" w:hint="default"/>
+      </w:rPr>
+    </w:lvl>
+  </w:abstractNum>
+  <w:abstractNum w:abstractNumId="4" w15:restartNumberingAfterBreak="0">
     <w:nsid w:val="66440A95"/>
     <w:multiLevelType w:val="hybridMultilevel"/>
     <w:tmpl w:val="4ABCA54A"/>
@@ -1035,7 +1536,120 @@
       </w:rPr>
     </w:lvl>
   </w:abstractNum>
-  <w:abstractNum w:abstractNumId="3" w15:restartNumberingAfterBreak="0">
+  <w:abstractNum w:abstractNumId="5" w15:restartNumberingAfterBreak="0">
+    <w:nsid w:val="67296359"/>
+    <w:multiLevelType w:val="hybridMultilevel"/>
+    <w:tmpl w:val="D79032D8"/>
+    <w:lvl w:ilvl="0" w:tplc="BE86D108">
+      <w:start w:val="3"/>
+      <w:numFmt w:val="bullet"/>
+      <w:lvlText w:val="-"/>
+      <w:lvlJc w:val="left"/>
+      <w:pPr>
+        <w:ind w:left="720" w:hanging="360"/>
+      </w:pPr>
+      <w:rPr>
+        <w:rFonts w:ascii="Calibri" w:eastAsiaTheme="minorHAnsi" w:hAnsi="Calibri" w:cstheme="minorBidi" w:hint="default"/>
+      </w:rPr>
+    </w:lvl>
+    <w:lvl w:ilvl="1" w:tplc="040C0003" w:tentative="1">
+      <w:start w:val="1"/>
+      <w:numFmt w:val="bullet"/>
+      <w:lvlText w:val="o"/>
+      <w:lvlJc w:val="left"/>
+      <w:pPr>
+        <w:ind w:left="1440" w:hanging="360"/>
+      </w:pPr>
+      <w:rPr>
+        <w:rFonts w:ascii="Courier New" w:hAnsi="Courier New" w:cs="Courier New" w:hint="default"/>
+      </w:rPr>
+    </w:lvl>
+    <w:lvl w:ilvl="2" w:tplc="040C0005" w:tentative="1">
+      <w:start w:val="1"/>
+      <w:numFmt w:val="bullet"/>
+      <w:lvlText w:val=""/>
+      <w:lvlJc w:val="left"/>
+      <w:pPr>
+        <w:ind w:left="2160" w:hanging="360"/>
+      </w:pPr>
+      <w:rPr>
+        <w:rFonts w:ascii="Wingdings" w:hAnsi="Wingdings" w:hint="default"/>
+      </w:rPr>
+    </w:lvl>
+    <w:lvl w:ilvl="3" w:tplc="040C0001" w:tentative="1">
+      <w:start w:val="1"/>
+      <w:numFmt w:val="bullet"/>
+      <w:lvlText w:val=""/>
+      <w:lvlJc w:val="left"/>
+      <w:pPr>
+        <w:ind w:left="2880" w:hanging="360"/>
+      </w:pPr>
+      <w:rPr>
+        <w:rFonts w:ascii="Symbol" w:hAnsi="Symbol" w:hint="default"/>
+      </w:rPr>
+    </w:lvl>
+    <w:lvl w:ilvl="4" w:tplc="040C0003" w:tentative="1">
+      <w:start w:val="1"/>
+      <w:numFmt w:val="bullet"/>
+      <w:lvlText w:val="o"/>
+      <w:lvlJc w:val="left"/>
+      <w:pPr>
+        <w:ind w:left="3600" w:hanging="360"/>
+      </w:pPr>
+      <w:rPr>
+        <w:rFonts w:ascii="Courier New" w:hAnsi="Courier New" w:cs="Courier New" w:hint="default"/>
+      </w:rPr>
+    </w:lvl>
+    <w:lvl w:ilvl="5" w:tplc="040C0005" w:tentative="1">
+      <w:start w:val="1"/>
+      <w:numFmt w:val="bullet"/>
+      <w:lvlText w:val=""/>
+      <w:lvlJc w:val="left"/>
+      <w:pPr>
+        <w:ind w:left="4320" w:hanging="360"/>
+      </w:pPr>
+      <w:rPr>
+        <w:rFonts w:ascii="Wingdings" w:hAnsi="Wingdings" w:hint="default"/>
+      </w:rPr>
+    </w:lvl>
+    <w:lvl w:ilvl="6" w:tplc="040C0001" w:tentative="1">
+      <w:start w:val="1"/>
+      <w:numFmt w:val="bullet"/>
+      <w:lvlText w:val=""/>
+      <w:lvlJc w:val="left"/>
+      <w:pPr>
+        <w:ind w:left="5040" w:hanging="360"/>
+      </w:pPr>
+      <w:rPr>
+        <w:rFonts w:ascii="Symbol" w:hAnsi="Symbol" w:hint="default"/>
+      </w:rPr>
+    </w:lvl>
+    <w:lvl w:ilvl="7" w:tplc="040C0003" w:tentative="1">
+      <w:start w:val="1"/>
+      <w:numFmt w:val="bullet"/>
+      <w:lvlText w:val="o"/>
+      <w:lvlJc w:val="left"/>
+      <w:pPr>
+        <w:ind w:left="5760" w:hanging="360"/>
+      </w:pPr>
+      <w:rPr>
+        <w:rFonts w:ascii="Courier New" w:hAnsi="Courier New" w:cs="Courier New" w:hint="default"/>
+      </w:rPr>
+    </w:lvl>
+    <w:lvl w:ilvl="8" w:tplc="040C0005" w:tentative="1">
+      <w:start w:val="1"/>
+      <w:numFmt w:val="bullet"/>
+      <w:lvlText w:val=""/>
+      <w:lvlJc w:val="left"/>
+      <w:pPr>
+        <w:ind w:left="6480" w:hanging="360"/>
+      </w:pPr>
+      <w:rPr>
+        <w:rFonts w:ascii="Wingdings" w:hAnsi="Wingdings" w:hint="default"/>
+      </w:rPr>
+    </w:lvl>
+  </w:abstractNum>
+  <w:abstractNum w:abstractNumId="6" w15:restartNumberingAfterBreak="0">
     <w:nsid w:val="6D774B58"/>
     <w:multiLevelType w:val="hybridMultilevel"/>
     <w:tmpl w:val="7FA20C1E"/>
@@ -1045,7 +1659,7 @@
       <w:lvlText w:val=""/>
       <w:lvlJc w:val="left"/>
       <w:pPr>
-        <w:ind w:left="1440" w:hanging="360"/>
+        <w:ind w:left="502" w:hanging="360"/>
       </w:pPr>
       <w:rPr>
         <w:rFonts w:ascii="Wingdings" w:hAnsi="Wingdings" w:hint="default"/>
@@ -1057,7 +1671,7 @@
       <w:lvlText w:val="o"/>
       <w:lvlJc w:val="left"/>
       <w:pPr>
-        <w:ind w:left="2160" w:hanging="360"/>
+        <w:ind w:left="1222" w:hanging="360"/>
       </w:pPr>
       <w:rPr>
         <w:rFonts w:ascii="Courier New" w:hAnsi="Courier New" w:cs="Courier New" w:hint="default"/>
@@ -1069,7 +1683,7 @@
       <w:lvlText w:val=""/>
       <w:lvlJc w:val="left"/>
       <w:pPr>
-        <w:ind w:left="2880" w:hanging="360"/>
+        <w:ind w:left="1942" w:hanging="360"/>
       </w:pPr>
       <w:rPr>
         <w:rFonts w:ascii="Wingdings" w:hAnsi="Wingdings" w:hint="default"/>
@@ -1081,7 +1695,7 @@
       <w:lvlText w:val=""/>
       <w:lvlJc w:val="left"/>
       <w:pPr>
-        <w:ind w:left="3600" w:hanging="360"/>
+        <w:ind w:left="2662" w:hanging="360"/>
       </w:pPr>
       <w:rPr>
         <w:rFonts w:ascii="Symbol" w:hAnsi="Symbol" w:hint="default"/>
@@ -1093,7 +1707,7 @@
       <w:lvlText w:val="o"/>
       <w:lvlJc w:val="left"/>
       <w:pPr>
-        <w:ind w:left="4320" w:hanging="360"/>
+        <w:ind w:left="3382" w:hanging="360"/>
       </w:pPr>
       <w:rPr>
         <w:rFonts w:ascii="Courier New" w:hAnsi="Courier New" w:cs="Courier New" w:hint="default"/>
@@ -1105,7 +1719,7 @@
       <w:lvlText w:val=""/>
       <w:lvlJc w:val="left"/>
       <w:pPr>
-        <w:ind w:left="5040" w:hanging="360"/>
+        <w:ind w:left="4102" w:hanging="360"/>
       </w:pPr>
       <w:rPr>
         <w:rFonts w:ascii="Wingdings" w:hAnsi="Wingdings" w:hint="default"/>
@@ -1117,7 +1731,7 @@
       <w:lvlText w:val=""/>
       <w:lvlJc w:val="left"/>
       <w:pPr>
-        <w:ind w:left="5760" w:hanging="360"/>
+        <w:ind w:left="4822" w:hanging="360"/>
       </w:pPr>
       <w:rPr>
         <w:rFonts w:ascii="Symbol" w:hAnsi="Symbol" w:hint="default"/>
@@ -1129,7 +1743,7 @@
       <w:lvlText w:val="o"/>
       <w:lvlJc w:val="left"/>
       <w:pPr>
-        <w:ind w:left="6480" w:hanging="360"/>
+        <w:ind w:left="5542" w:hanging="360"/>
       </w:pPr>
       <w:rPr>
         <w:rFonts w:ascii="Courier New" w:hAnsi="Courier New" w:cs="Courier New" w:hint="default"/>
@@ -1141,7 +1755,7 @@
       <w:lvlText w:val=""/>
       <w:lvlJc w:val="left"/>
       <w:pPr>
-        <w:ind w:left="7200" w:hanging="360"/>
+        <w:ind w:left="6262" w:hanging="360"/>
       </w:pPr>
       <w:rPr>
         <w:rFonts w:ascii="Wingdings" w:hAnsi="Wingdings" w:hint="default"/>
@@ -1155,9 +1769,18 @@
     <w:abstractNumId w:val="0"/>
   </w:num>
   <w:num w:numId="3">
+    <w:abstractNumId w:val="4"/>
+  </w:num>
+  <w:num w:numId="4">
+    <w:abstractNumId w:val="6"/>
+  </w:num>
+  <w:num w:numId="5">
     <w:abstractNumId w:val="2"/>
   </w:num>
-  <w:num w:numId="4">
+  <w:num w:numId="6">
+    <w:abstractNumId w:val="5"/>
+  </w:num>
+  <w:num w:numId="7">
     <w:abstractNumId w:val="3"/>
   </w:num>
 </w:numbering>
@@ -1557,6 +2180,27 @@
     <w:name w:val="Normal"/>
     <w:qFormat/>
   </w:style>
+  <w:style w:type="paragraph" w:styleId="Titre1">
+    <w:name w:val="heading 1"/>
+    <w:basedOn w:val="Normal"/>
+    <w:next w:val="Normal"/>
+    <w:link w:val="Titre1Car"/>
+    <w:uiPriority w:val="9"/>
+    <w:qFormat/>
+    <w:rsid w:val="0059537A"/>
+    <w:pPr>
+      <w:keepNext/>
+      <w:keepLines/>
+      <w:spacing w:before="240" w:after="0"/>
+      <w:outlineLvl w:val="0"/>
+    </w:pPr>
+    <w:rPr>
+      <w:rFonts w:asciiTheme="majorHAnsi" w:eastAsiaTheme="majorEastAsia" w:hAnsiTheme="majorHAnsi" w:cstheme="majorBidi"/>
+      <w:color w:val="2E74B5" w:themeColor="accent1" w:themeShade="BF"/>
+      <w:sz w:val="32"/>
+      <w:szCs w:val="32"/>
+    </w:rPr>
+  </w:style>
   <w:style w:type="character" w:default="1" w:styleId="Policepardfaut">
     <w:name w:val="Default Paragraph Font"/>
     <w:uiPriority w:val="1"/>
@@ -1594,6 +2238,19 @@
       <w:ind w:left="720"/>
       <w:contextualSpacing/>
     </w:pPr>
+  </w:style>
+  <w:style w:type="character" w:customStyle="1" w:styleId="Titre1Car">
+    <w:name w:val="Titre 1 Car"/>
+    <w:basedOn w:val="Policepardfaut"/>
+    <w:link w:val="Titre1"/>
+    <w:uiPriority w:val="9"/>
+    <w:rsid w:val="0059537A"/>
+    <w:rPr>
+      <w:rFonts w:asciiTheme="majorHAnsi" w:eastAsiaTheme="majorEastAsia" w:hAnsiTheme="majorHAnsi" w:cstheme="majorBidi"/>
+      <w:color w:val="2E74B5" w:themeColor="accent1" w:themeShade="BF"/>
+      <w:sz w:val="32"/>
+      <w:szCs w:val="32"/>
+    </w:rPr>
   </w:style>
 </w:styles>
 </file>

</xml_diff>